<commit_message>
Mise en place readme
</commit_message>
<xml_diff>
--- a/ReadMe.docx
+++ b/ReadMe.docx
@@ -69,6 +69,12 @@
         <w:rPr>
           <w:rFonts w:ascii="Comic Sans MS" w:hAnsi="Comic Sans MS"/>
         </w:rPr>
+        <w:t>-app</w:t>
+      </w:r>
+      <w:r>
+        <w:rPr>
+          <w:rFonts w:ascii="Comic Sans MS" w:hAnsi="Comic Sans MS"/>
+        </w:rPr>
         <w:t xml:space="preserve"> en local (cloner le projet ou dézipper celui que vous avez télécharger)</w:t>
       </w:r>
     </w:p>
@@ -127,8 +133,6 @@
         </w:rPr>
         <w:t>les informations de la base de données des mails</w:t>
       </w:r>
-      <w:bookmarkStart w:id="0" w:name="_GoBack"/>
-      <w:bookmarkEnd w:id="0"/>
     </w:p>
     <w:p>
       <w:pPr>
@@ -883,6 +887,7 @@
           <w:rFonts w:ascii="Comic Sans MS" w:hAnsi="Comic Sans MS"/>
         </w:rPr>
       </w:pPr>
+      <w:bookmarkStart w:id="0" w:name="_GoBack"/>
       <w:r>
         <w:rPr>
           <w:rFonts w:ascii="Comic Sans MS" w:hAnsi="Comic Sans MS"/>
@@ -975,13 +980,27 @@
         <w:rPr>
           <w:rFonts w:ascii="Comic Sans MS" w:hAnsi="Comic Sans MS"/>
         </w:rPr>
-        <w:t xml:space="preserve"> avec </w:t>
-      </w:r>
-      <w:r>
-        <w:rPr>
-          <w:rFonts w:ascii="Comic Sans MS" w:hAnsi="Comic Sans MS"/>
-        </w:rPr>
-        <w:t xml:space="preserve">de taper la commande </w:t>
+        <w:t xml:space="preserve"> </w:t>
+      </w:r>
+    </w:p>
+    <w:p>
+      <w:pPr>
+        <w:rPr>
+          <w:rFonts w:ascii="Comic Sans MS" w:hAnsi="Comic Sans MS"/>
+        </w:rPr>
+      </w:pPr>
+      <w:r>
+        <w:rPr>
+          <w:rFonts w:ascii="Comic Sans MS" w:hAnsi="Comic Sans MS"/>
+        </w:rPr>
+        <w:lastRenderedPageBreak/>
+        <w:t>T</w:t>
+      </w:r>
+      <w:r>
+        <w:rPr>
+          <w:rFonts w:ascii="Comic Sans MS" w:hAnsi="Comic Sans MS"/>
+        </w:rPr>
+        <w:t xml:space="preserve">aper la commande </w:t>
       </w:r>
       <w:proofErr w:type="spellStart"/>
       <w:r>
@@ -1005,7 +1024,55 @@
         <w:rPr>
           <w:rFonts w:ascii="Comic Sans MS" w:hAnsi="Comic Sans MS"/>
         </w:rPr>
-        <w:t xml:space="preserve"> permettant de lancer le projet </w:t>
+        <w:t xml:space="preserve"> </w:t>
+      </w:r>
+      <w:r>
+        <w:rPr>
+          <w:rFonts w:ascii="Comic Sans MS" w:hAnsi="Comic Sans MS"/>
+        </w:rPr>
+        <w:t xml:space="preserve">ou </w:t>
+      </w:r>
+      <w:proofErr w:type="spellStart"/>
+      <w:r>
+        <w:rPr>
+          <w:rFonts w:ascii="Comic Sans MS" w:hAnsi="Comic Sans MS"/>
+          <w:b/>
+          <w:bCs/>
+        </w:rPr>
+        <w:t>npm</w:t>
+      </w:r>
+      <w:proofErr w:type="spellEnd"/>
+      <w:r>
+        <w:rPr>
+          <w:rFonts w:ascii="Comic Sans MS" w:hAnsi="Comic Sans MS"/>
+          <w:b/>
+          <w:bCs/>
+        </w:rPr>
+        <w:t xml:space="preserve"> run </w:t>
+      </w:r>
+      <w:proofErr w:type="spellStart"/>
+      <w:r>
+        <w:rPr>
+          <w:rFonts w:ascii="Comic Sans MS" w:hAnsi="Comic Sans MS"/>
+          <w:b/>
+          <w:bCs/>
+        </w:rPr>
+        <w:t>build</w:t>
+      </w:r>
+      <w:proofErr w:type="spellEnd"/>
+      <w:r>
+        <w:rPr>
+          <w:rFonts w:ascii="Comic Sans MS" w:hAnsi="Comic Sans MS"/>
+          <w:b/>
+          <w:bCs/>
+        </w:rPr>
+        <w:t xml:space="preserve"> sur le server </w:t>
+      </w:r>
+      <w:r>
+        <w:rPr>
+          <w:rFonts w:ascii="Comic Sans MS" w:hAnsi="Comic Sans MS"/>
+        </w:rPr>
+        <w:t xml:space="preserve">permettant de lancer le projet </w:t>
       </w:r>
       <w:proofErr w:type="spellStart"/>
       <w:r>
@@ -1039,224 +1106,13 @@
         </w:rPr>
         <w:t>.</w:t>
       </w:r>
-    </w:p>
-    <w:p>
-      <w:pPr>
-        <w:rPr>
-          <w:rFonts w:ascii="Comic Sans MS" w:hAnsi="Comic Sans MS"/>
-        </w:rPr>
-      </w:pPr>
-    </w:p>
-    <w:p>
-      <w:pPr>
-        <w:rPr>
-          <w:rFonts w:ascii="Comic Sans MS" w:hAnsi="Comic Sans MS"/>
-        </w:rPr>
-      </w:pPr>
-    </w:p>
-    <w:p>
-      <w:pPr>
-        <w:pStyle w:val="Titre2"/>
-      </w:pPr>
-      <w:r>
-        <w:t>Frontend</w:t>
-      </w:r>
-    </w:p>
-    <w:p>
-      <w:pPr>
-        <w:pStyle w:val="Paragraphedeliste"/>
-        <w:numPr>
-          <w:ilvl w:val="0"/>
-          <w:numId w:val="2"/>
-        </w:numPr>
-        <w:rPr>
-          <w:rFonts w:ascii="Comic Sans MS" w:hAnsi="Comic Sans MS"/>
-        </w:rPr>
-      </w:pPr>
-      <w:r>
-        <w:rPr>
-          <w:rFonts w:ascii="Comic Sans MS" w:hAnsi="Comic Sans MS"/>
-        </w:rPr>
-        <w:t>Cloner/</w:t>
-      </w:r>
-      <w:proofErr w:type="spellStart"/>
-      <w:r>
-        <w:rPr>
-          <w:rFonts w:ascii="Comic Sans MS" w:hAnsi="Comic Sans MS"/>
-        </w:rPr>
-        <w:t>puller</w:t>
-      </w:r>
-      <w:proofErr w:type="spellEnd"/>
-      <w:r>
-        <w:rPr>
-          <w:rFonts w:ascii="Comic Sans MS" w:hAnsi="Comic Sans MS"/>
-        </w:rPr>
-        <w:t xml:space="preserve"> le projet sur </w:t>
-      </w:r>
-      <w:proofErr w:type="spellStart"/>
-      <w:r>
-        <w:rPr>
-          <w:rFonts w:ascii="Comic Sans MS" w:hAnsi="Comic Sans MS"/>
-        </w:rPr>
-        <w:t>Bitbucket</w:t>
-      </w:r>
-      <w:proofErr w:type="spellEnd"/>
-    </w:p>
-    <w:p>
-      <w:pPr>
-        <w:pStyle w:val="Paragraphedeliste"/>
-        <w:numPr>
-          <w:ilvl w:val="0"/>
-          <w:numId w:val="2"/>
-        </w:numPr>
-        <w:rPr>
-          <w:rFonts w:ascii="Comic Sans MS" w:hAnsi="Comic Sans MS"/>
-        </w:rPr>
-      </w:pPr>
-      <w:r>
-        <w:rPr>
-          <w:rFonts w:ascii="Comic Sans MS" w:hAnsi="Comic Sans MS"/>
-        </w:rPr>
-        <w:t xml:space="preserve">Effectuer un </w:t>
-      </w:r>
-      <w:proofErr w:type="spellStart"/>
-      <w:r>
-        <w:rPr>
-          <w:rFonts w:ascii="Comic Sans MS" w:hAnsi="Comic Sans MS"/>
-          <w:b/>
-          <w:bCs/>
-        </w:rPr>
-        <w:t>npm</w:t>
-      </w:r>
-      <w:proofErr w:type="spellEnd"/>
-      <w:r>
-        <w:rPr>
-          <w:rFonts w:ascii="Comic Sans MS" w:hAnsi="Comic Sans MS"/>
-          <w:b/>
-          <w:bCs/>
+      <w:r>
+        <w:rPr>
+          <w:rFonts w:ascii="Comic Sans MS" w:hAnsi="Comic Sans MS"/>
         </w:rPr>
         <w:t xml:space="preserve"> </w:t>
       </w:r>
-      <w:proofErr w:type="spellStart"/>
-      <w:r>
-        <w:rPr>
-          <w:rFonts w:ascii="Comic Sans MS" w:hAnsi="Comic Sans MS"/>
-          <w:b/>
-          <w:bCs/>
-        </w:rPr>
-        <w:t>install</w:t>
-      </w:r>
-      <w:proofErr w:type="spellEnd"/>
-    </w:p>
-    <w:p>
-      <w:pPr>
-        <w:pStyle w:val="Paragraphedeliste"/>
-        <w:numPr>
-          <w:ilvl w:val="0"/>
-          <w:numId w:val="2"/>
-        </w:numPr>
-        <w:rPr>
-          <w:rFonts w:ascii="Comic Sans MS" w:hAnsi="Comic Sans MS"/>
-        </w:rPr>
-      </w:pPr>
-      <w:r>
-        <w:rPr>
-          <w:rFonts w:ascii="Comic Sans MS" w:hAnsi="Comic Sans MS"/>
-        </w:rPr>
-        <w:t xml:space="preserve">Effectuer un </w:t>
-      </w:r>
-      <w:proofErr w:type="spellStart"/>
-      <w:r>
-        <w:rPr>
-          <w:rFonts w:ascii="Comic Sans MS" w:hAnsi="Comic Sans MS"/>
-          <w:b/>
-          <w:bCs/>
-        </w:rPr>
-        <w:t>npm</w:t>
-      </w:r>
-      <w:proofErr w:type="spellEnd"/>
-      <w:r>
-        <w:rPr>
-          <w:rFonts w:ascii="Comic Sans MS" w:hAnsi="Comic Sans MS"/>
-          <w:b/>
-          <w:bCs/>
-        </w:rPr>
-        <w:t xml:space="preserve"> run serve</w:t>
-      </w:r>
-    </w:p>
-    <w:p>
-      <w:pPr>
-        <w:pStyle w:val="Paragraphedeliste"/>
-        <w:numPr>
-          <w:ilvl w:val="0"/>
-          <w:numId w:val="2"/>
-        </w:numPr>
-        <w:rPr>
-          <w:rFonts w:ascii="Comic Sans MS" w:hAnsi="Comic Sans MS"/>
-        </w:rPr>
-      </w:pPr>
-      <w:r>
-        <w:rPr>
-          <w:rFonts w:ascii="Comic Sans MS" w:hAnsi="Comic Sans MS"/>
-        </w:rPr>
-        <w:t xml:space="preserve">Ouvrir l’application dans le navigateur via </w:t>
-      </w:r>
-      <w:proofErr w:type="gramStart"/>
-      <w:r>
-        <w:rPr>
-          <w:rFonts w:ascii="Comic Sans MS" w:hAnsi="Comic Sans MS"/>
-          <w:b/>
-          <w:bCs/>
-        </w:rPr>
-        <w:t>localhost:</w:t>
-      </w:r>
-      <w:proofErr w:type="gramEnd"/>
-      <w:r>
-        <w:rPr>
-          <w:rFonts w:ascii="Comic Sans MS" w:hAnsi="Comic Sans MS"/>
-          <w:b/>
-          <w:bCs/>
-        </w:rPr>
-        <w:t>8080</w:t>
-      </w:r>
-    </w:p>
-    <w:p>
-      <w:pPr>
-        <w:ind w:left="360"/>
-      </w:pPr>
-    </w:p>
-    <w:p>
-      <w:pPr>
-        <w:pStyle w:val="Titre3"/>
-        <w:rPr>
-          <w:rFonts w:ascii="Comic Sans MS" w:hAnsi="Comic Sans MS"/>
-        </w:rPr>
-      </w:pPr>
-      <w:r>
-        <w:rPr>
-          <w:rFonts w:ascii="Comic Sans MS" w:hAnsi="Comic Sans MS"/>
-        </w:rPr>
-        <w:t>NB :</w:t>
-      </w:r>
-    </w:p>
-    <w:p>
-      <w:pPr>
-        <w:rPr>
-          <w:rFonts w:ascii="Comic Sans MS" w:hAnsi="Comic Sans MS"/>
-        </w:rPr>
-      </w:pPr>
-      <w:r>
-        <w:rPr>
-          <w:rFonts w:ascii="Comic Sans MS" w:hAnsi="Comic Sans MS"/>
-        </w:rPr>
-        <w:t>Vous devriez avoir installé les outils Vue.js au préalable comme conseillé</w:t>
-      </w:r>
-      <w:r>
-        <w:rPr>
-          <w:rFonts w:ascii="Comic Sans MS" w:hAnsi="Comic Sans MS"/>
-        </w:rPr>
-        <w:t xml:space="preserve"> sur le site </w:t>
-      </w:r>
+      <w:bookmarkEnd w:id="0"/>
     </w:p>
     <w:sectPr>
       <w:pgSz w:w="11906" w:h="16838"/>

</xml_diff>

<commit_message>
Mise a jour readme
</commit_message>
<xml_diff>
--- a/ReadMe.docx
+++ b/ReadMe.docx
@@ -92,7 +92,6 @@
         </w:rPr>
         <w:t xml:space="preserve">- Créer le </w:t>
       </w:r>
-      <w:proofErr w:type="gramStart"/>
       <w:r>
         <w:rPr>
           <w:rFonts w:ascii="Comic Sans MS" w:hAnsi="Comic Sans MS"/>
@@ -111,7 +110,6 @@
         <w:t>env</w:t>
       </w:r>
       <w:proofErr w:type="spellEnd"/>
-      <w:proofErr w:type="gramEnd"/>
     </w:p>
     <w:p>
       <w:pPr>
@@ -144,14 +142,7 @@
         <w:rPr>
           <w:rFonts w:ascii="Comic Sans MS" w:hAnsi="Comic Sans MS"/>
         </w:rPr>
-        <w:t xml:space="preserve">- Générer la clé de l'application </w:t>
-      </w:r>
-      <w:proofErr w:type="gramStart"/>
-      <w:r>
-        <w:rPr>
-          <w:rFonts w:ascii="Comic Sans MS" w:hAnsi="Comic Sans MS"/>
-        </w:rPr>
-        <w:t xml:space="preserve">( </w:t>
+        <w:t xml:space="preserve">- Générer la clé de l'application ( </w:t>
       </w:r>
       <w:proofErr w:type="spellStart"/>
       <w:r>
@@ -163,7 +154,6 @@
         <w:t>php</w:t>
       </w:r>
       <w:proofErr w:type="spellEnd"/>
-      <w:proofErr w:type="gramEnd"/>
       <w:r>
         <w:rPr>
           <w:rFonts w:ascii="Comic Sans MS" w:hAnsi="Comic Sans MS"/>
@@ -334,7 +324,6 @@
         <w:t xml:space="preserve"> artisan </w:t>
       </w:r>
       <w:proofErr w:type="spellStart"/>
-      <w:proofErr w:type="gramStart"/>
       <w:r>
         <w:rPr>
           <w:rFonts w:ascii="Comic Sans MS" w:hAnsi="Comic Sans MS"/>
@@ -360,7 +349,6 @@
         <w:t>install</w:t>
       </w:r>
       <w:proofErr w:type="spellEnd"/>
-      <w:proofErr w:type="gramEnd"/>
     </w:p>
     <w:p>
       <w:pPr>
@@ -467,19 +455,11 @@
         <w:tab/>
       </w:r>
       <w:proofErr w:type="spellStart"/>
-      <w:proofErr w:type="gramStart"/>
-      <w:r>
-        <w:rPr>
-          <w:rFonts w:ascii="Comic Sans MS" w:hAnsi="Comic Sans MS"/>
-        </w:rPr>
-        <w:t>client</w:t>
-      </w:r>
-      <w:proofErr w:type="gramEnd"/>
-      <w:r>
-        <w:rPr>
-          <w:rFonts w:ascii="Comic Sans MS" w:hAnsi="Comic Sans MS"/>
-        </w:rPr>
-        <w:t>_secret</w:t>
+      <w:r>
+        <w:rPr>
+          <w:rFonts w:ascii="Comic Sans MS" w:hAnsi="Comic Sans MS"/>
+        </w:rPr>
+        <w:t>client_secret</w:t>
       </w:r>
       <w:proofErr w:type="spellEnd"/>
       <w:r>
@@ -502,19 +482,11 @@
         <w:tab/>
       </w:r>
       <w:proofErr w:type="spellStart"/>
-      <w:proofErr w:type="gramStart"/>
-      <w:r>
-        <w:rPr>
-          <w:rFonts w:ascii="Comic Sans MS" w:hAnsi="Comic Sans MS"/>
-        </w:rPr>
-        <w:t>client</w:t>
-      </w:r>
-      <w:proofErr w:type="gramEnd"/>
-      <w:r>
-        <w:rPr>
-          <w:rFonts w:ascii="Comic Sans MS" w:hAnsi="Comic Sans MS"/>
-        </w:rPr>
-        <w:t>_id</w:t>
+      <w:r>
+        <w:rPr>
+          <w:rFonts w:ascii="Comic Sans MS" w:hAnsi="Comic Sans MS"/>
+        </w:rPr>
+        <w:t>client_id</w:t>
       </w:r>
       <w:proofErr w:type="spellEnd"/>
       <w:r>
@@ -530,19 +502,11 @@
           <w:rFonts w:ascii="Comic Sans MS" w:hAnsi="Comic Sans MS"/>
         </w:rPr>
       </w:pPr>
-      <w:proofErr w:type="gramStart"/>
-      <w:r>
-        <w:rPr>
-          <w:rFonts w:ascii="Comic Sans MS" w:hAnsi="Comic Sans MS"/>
-        </w:rPr>
-        <w:t>NB:</w:t>
-      </w:r>
-      <w:proofErr w:type="gramEnd"/>
-      <w:r>
-        <w:rPr>
-          <w:rFonts w:ascii="Comic Sans MS" w:hAnsi="Comic Sans MS"/>
-        </w:rPr>
-        <w:t xml:space="preserve"> Se rassurer d'utiliser celui du </w:t>
+      <w:r>
+        <w:rPr>
+          <w:rFonts w:ascii="Comic Sans MS" w:hAnsi="Comic Sans MS"/>
+        </w:rPr>
+        <w:t xml:space="preserve">NB: Se rassurer d'utiliser celui du </w:t>
       </w:r>
       <w:proofErr w:type="spellStart"/>
       <w:r>
@@ -603,15 +567,8 @@
           <w:rFonts w:ascii="Comic Sans MS" w:hAnsi="Comic Sans MS"/>
         </w:rPr>
         <w:tab/>
-      </w:r>
-      <w:proofErr w:type="gramStart"/>
-      <w:r>
-        <w:rPr>
-          <w:rFonts w:ascii="Comic Sans MS" w:hAnsi="Comic Sans MS"/>
-        </w:rPr>
         <w:t>email:..........</w:t>
       </w:r>
-      <w:proofErr w:type="gramEnd"/>
     </w:p>
     <w:p>
       <w:pPr>
@@ -626,7 +583,6 @@
         <w:tab/>
       </w:r>
       <w:proofErr w:type="spellStart"/>
-      <w:proofErr w:type="gramStart"/>
       <w:r>
         <w:rPr>
           <w:rFonts w:ascii="Comic Sans MS" w:hAnsi="Comic Sans MS"/>
@@ -640,7 +596,6 @@
         </w:rPr>
         <w:t>:.......</w:t>
       </w:r>
-      <w:proofErr w:type="gramEnd"/>
     </w:p>
     <w:p>
       <w:pPr>
@@ -666,20 +621,7 @@
           <w:rFonts w:ascii="Comic Sans MS" w:hAnsi="Comic Sans MS"/>
         </w:rPr>
         <w:tab/>
-      </w:r>
-      <w:proofErr w:type="gramStart"/>
-      <w:r>
-        <w:rPr>
-          <w:rFonts w:ascii="Comic Sans MS" w:hAnsi="Comic Sans MS"/>
-        </w:rPr>
-        <w:t>email:</w:t>
-      </w:r>
-      <w:proofErr w:type="gramEnd"/>
-      <w:r>
-        <w:rPr>
-          <w:rFonts w:ascii="Comic Sans MS" w:hAnsi="Comic Sans MS"/>
-        </w:rPr>
-        <w:t xml:space="preserve"> admin@medicasure.com</w:t>
+        <w:t>email: admin@medicasure.com</w:t>
       </w:r>
     </w:p>
     <w:p>
@@ -695,7 +637,6 @@
         <w:tab/>
       </w:r>
       <w:proofErr w:type="spellStart"/>
-      <w:proofErr w:type="gramStart"/>
       <w:r>
         <w:rPr>
           <w:rFonts w:ascii="Comic Sans MS" w:hAnsi="Comic Sans MS"/>
@@ -707,14 +648,7 @@
         <w:rPr>
           <w:rFonts w:ascii="Comic Sans MS" w:hAnsi="Comic Sans MS"/>
         </w:rPr>
-        <w:t>:</w:t>
-      </w:r>
-      <w:proofErr w:type="gramEnd"/>
-      <w:r>
-        <w:rPr>
-          <w:rFonts w:ascii="Comic Sans MS" w:hAnsi="Comic Sans MS"/>
-        </w:rPr>
-        <w:t xml:space="preserve"> 123456789</w:t>
+        <w:t>: 123456789</w:t>
       </w:r>
     </w:p>
     <w:p>
@@ -748,17 +682,9 @@
         <w:rPr>
           <w:rFonts w:ascii="Comic Sans MS" w:hAnsi="Comic Sans MS"/>
         </w:rPr>
-        <w:t>client_</w:t>
-      </w:r>
-      <w:proofErr w:type="gramStart"/>
-      <w:r>
-        <w:rPr>
-          <w:rFonts w:ascii="Comic Sans MS" w:hAnsi="Comic Sans MS"/>
-        </w:rPr>
-        <w:t>id,email</w:t>
-      </w:r>
-      <w:proofErr w:type="spellEnd"/>
-      <w:proofErr w:type="gramEnd"/>
+        <w:t>client_id,email</w:t>
+      </w:r>
+      <w:proofErr w:type="spellEnd"/>
       <w:r>
         <w:rPr>
           <w:rFonts w:ascii="Comic Sans MS" w:hAnsi="Comic Sans MS"/>
@@ -843,14 +769,7 @@
         <w:rPr>
           <w:rFonts w:ascii="Comic Sans MS" w:hAnsi="Comic Sans MS"/>
         </w:rPr>
-        <w:t xml:space="preserve">-Se rassurer d'avoir configure les mails dans le </w:t>
-      </w:r>
-      <w:proofErr w:type="gramStart"/>
-      <w:r>
-        <w:rPr>
-          <w:rFonts w:ascii="Comic Sans MS" w:hAnsi="Comic Sans MS"/>
-        </w:rPr>
-        <w:t>fichier .</w:t>
+        <w:t>-Se rassurer d'avoir configure les mails dans le fichier .</w:t>
       </w:r>
       <w:proofErr w:type="spellStart"/>
       <w:r>
@@ -860,7 +779,6 @@
         <w:t>env</w:t>
       </w:r>
       <w:proofErr w:type="spellEnd"/>
-      <w:proofErr w:type="gramEnd"/>
     </w:p>
     <w:p>
       <w:pPr>
@@ -887,7 +805,6 @@
           <w:rFonts w:ascii="Comic Sans MS" w:hAnsi="Comic Sans MS"/>
         </w:rPr>
       </w:pPr>
-      <w:bookmarkStart w:id="0" w:name="_GoBack"/>
       <w:r>
         <w:rPr>
           <w:rFonts w:ascii="Comic Sans MS" w:hAnsi="Comic Sans MS"/>
@@ -913,17 +830,9 @@
         <w:rPr>
           <w:rFonts w:ascii="Comic Sans MS" w:hAnsi="Comic Sans MS"/>
         </w:rPr>
-        <w:t>client_</w:t>
-      </w:r>
-      <w:proofErr w:type="gramStart"/>
-      <w:r>
-        <w:rPr>
-          <w:rFonts w:ascii="Comic Sans MS" w:hAnsi="Comic Sans MS"/>
-        </w:rPr>
-        <w:t>id,email</w:t>
-      </w:r>
-      <w:proofErr w:type="spellEnd"/>
-      <w:proofErr w:type="gramEnd"/>
+        <w:t>client_id,email</w:t>
+      </w:r>
+      <w:proofErr w:type="spellEnd"/>
       <w:r>
         <w:rPr>
           <w:rFonts w:ascii="Comic Sans MS" w:hAnsi="Comic Sans MS"/>
@@ -1112,6 +1021,97 @@
         </w:rPr>
         <w:t xml:space="preserve"> </w:t>
       </w:r>
+    </w:p>
+    <w:p>
+      <w:pPr>
+        <w:rPr>
+          <w:rFonts w:ascii="Comic Sans MS" w:hAnsi="Comic Sans MS"/>
+        </w:rPr>
+      </w:pPr>
+    </w:p>
+    <w:p>
+      <w:pPr>
+        <w:rPr>
+          <w:rFonts w:ascii="Comic Sans MS" w:hAnsi="Comic Sans MS"/>
+        </w:rPr>
+      </w:pPr>
+      <w:r>
+        <w:rPr>
+          <w:rFonts w:ascii="Comic Sans MS" w:hAnsi="Comic Sans MS"/>
+        </w:rPr>
+        <w:t xml:space="preserve">En ce qui concerne l’impression de dossier médical : </w:t>
+      </w:r>
+    </w:p>
+    <w:p>
+      <w:pPr>
+        <w:rPr>
+          <w:rFonts w:ascii="Comic Sans MS" w:hAnsi="Comic Sans MS"/>
+        </w:rPr>
+      </w:pPr>
+      <w:r>
+        <w:rPr>
+          <w:i/>
+          <w:iCs/>
+        </w:rPr>
+        <w:t xml:space="preserve">Retirer (mettre en commentaire) l'inclusion ou l'importation du fichier </w:t>
+      </w:r>
+      <w:r>
+        <w:rPr>
+          <w:i/>
+          <w:iCs/>
+        </w:rPr>
+        <w:t>rapportMedical.</w:t>
+      </w:r>
+      <w:r>
+        <w:rPr>
+          <w:i/>
+          <w:iCs/>
+        </w:rPr>
+        <w:t>css</w:t>
+      </w:r>
+      <w:r>
+        <w:br/>
+      </w:r>
+      <w:r>
+        <w:rPr>
+          <w:i/>
+          <w:iCs/>
+        </w:rPr>
+        <w:t xml:space="preserve">Inclure une balise style dans laquelle on va copier le contenu du fichier </w:t>
+      </w:r>
+      <w:proofErr w:type="spellStart"/>
+      <w:r>
+        <w:rPr>
+          <w:i/>
+          <w:iCs/>
+        </w:rPr>
+        <w:t>css</w:t>
+      </w:r>
+      <w:proofErr w:type="spellEnd"/>
+      <w:r>
+        <w:rPr>
+          <w:i/>
+          <w:iCs/>
+        </w:rPr>
+        <w:t xml:space="preserve"> directement dans le </w:t>
+      </w:r>
+      <w:proofErr w:type="spellStart"/>
+      <w:r>
+        <w:rPr>
+          <w:i/>
+          <w:iCs/>
+        </w:rPr>
+        <w:t>blade</w:t>
+      </w:r>
+      <w:proofErr w:type="spellEnd"/>
+      <w:r>
+        <w:rPr>
+          <w:i/>
+          <w:iCs/>
+        </w:rPr>
+        <w:t xml:space="preserve"> des rapports</w:t>
+      </w:r>
+      <w:bookmarkStart w:id="0" w:name="_GoBack"/>
       <w:bookmarkEnd w:id="0"/>
     </w:p>
     <w:sectPr>

</xml_diff>